<commit_message>
Add all implementation, and partial comments.
</commit_message>
<xml_diff>
--- a/src/homework4/Solution_hw4.docx
+++ b/src/homework4/Solution_hw4.docx
@@ -42,11 +42,9 @@
           <w:rFonts w:hint="cs"/>
         </w:rPr>
       </w:pPr>
-      <w:proofErr w:type="gramStart"/>
       <w:r>
         <w:t>Hello Mr. Danny</w:t>
       </w:r>
-      <w:proofErr w:type="gramEnd"/>
       <w:r>
         <w:br/>
       </w:r>
@@ -707,9 +705,9 @@
         <w:lastRenderedPageBreak/>
         <w:drawing>
           <wp:inline distT="0" distB="0" distL="0" distR="0">
-            <wp:extent cx="2736215" cy="2129730"/>
-            <wp:effectExtent l="0" t="0" r="6985" b="4445"/>
-            <wp:docPr id="2" name="Picture 2"/>
+            <wp:extent cx="3305175" cy="2572243"/>
+            <wp:effectExtent l="0" t="0" r="0" b="0"/>
+            <wp:docPr id="4" name="Picture 4"/>
             <wp:cNvGraphicFramePr>
               <a:graphicFrameLocks xmlns:a="http://schemas.openxmlformats.org/drawingml/2006/main" noChangeAspect="1"/>
             </wp:cNvGraphicFramePr>
@@ -717,7 +715,7 @@
               <a:graphicData uri="http://schemas.openxmlformats.org/drawingml/2006/picture">
                 <pic:pic xmlns:pic="http://schemas.openxmlformats.org/drawingml/2006/picture">
                   <pic:nvPicPr>
-                    <pic:cNvPr id="0" name="Picture 2"/>
+                    <pic:cNvPr id="0" name="Picture 4"/>
                     <pic:cNvPicPr>
                       <a:picLocks noChangeAspect="1" noChangeArrowheads="1"/>
                     </pic:cNvPicPr>
@@ -738,7 +736,7 @@
                   <pic:spPr bwMode="auto">
                     <a:xfrm>
                       <a:off x="0" y="0"/>
-                      <a:ext cx="2748460" cy="2139261"/>
+                      <a:ext cx="3317123" cy="2581542"/>
                     </a:xfrm>
                     <a:prstGeom prst="rect">
                       <a:avLst/>
@@ -757,13 +755,845 @@
     </w:p>
     <w:p>
       <w:pPr>
+        <w:pStyle w:val="ListParagraph"/>
+        <w:numPr>
+          <w:ilvl w:val="0"/>
+          <w:numId w:val="2"/>
+        </w:numPr>
         <w:bidi/>
-        <w:rPr>
-          <w:rtl/>
-        </w:rPr>
-      </w:pPr>
+      </w:pPr>
+      <w:r>
+        <w:rPr>
+          <w:rFonts w:hint="cs"/>
+          <w:rtl/>
+        </w:rPr>
+        <w:t xml:space="preserve">מופר כאן עקרון </w:t>
+      </w:r>
+      <w:r>
+        <w:t>Liskov substitution principle</w:t>
+      </w:r>
+      <w:r>
+        <w:rPr>
+          <w:rFonts w:hint="cs"/>
+          <w:rtl/>
+        </w:rPr>
+        <w:t>.</w:t>
+      </w:r>
+      <w:r>
+        <w:rPr>
+          <w:rFonts w:hint="cs"/>
+          <w:rtl/>
+        </w:rPr>
+        <w:t xml:space="preserve"> למשל, מתודה </w:t>
+      </w:r>
+      <w:r>
+        <w:t>setSize</w:t>
+      </w:r>
+      <w:r>
+        <w:rPr>
+          <w:rFonts w:hint="cs"/>
+          <w:rtl/>
+        </w:rPr>
+        <w:t xml:space="preserve"> של </w:t>
+      </w:r>
+      <w:r>
+        <w:t>rectangle</w:t>
+      </w:r>
+      <w:r>
+        <w:rPr>
+          <w:rFonts w:hint="cs"/>
+          <w:rtl/>
+        </w:rPr>
+        <w:t xml:space="preserve"> כנראה מקבלת שני מספרים </w:t>
+      </w:r>
+      <w:r>
+        <w:rPr>
+          <w:rtl/>
+        </w:rPr>
+        <w:t>–</w:t>
+      </w:r>
+      <w:r>
+        <w:rPr>
+          <w:rFonts w:hint="cs"/>
+          <w:rtl/>
+        </w:rPr>
+        <w:t xml:space="preserve"> רוחב ואורך, כאשר הדרישה היחידה על המספרים הללו שהם יהיו חיוביים. </w:t>
+      </w:r>
+      <w:r>
+        <w:t>Square</w:t>
+      </w:r>
+      <w:r>
+        <w:rPr>
+          <w:rFonts w:hint="cs"/>
+          <w:rtl/>
+        </w:rPr>
+        <w:t xml:space="preserve"> לעומת זאת</w:t>
+      </w:r>
+      <w:r>
+        <w:rPr>
+          <w:rFonts w:hint="cs"/>
+          <w:rtl/>
+        </w:rPr>
+        <w:t xml:space="preserve"> מתודה כזאת ב-</w:t>
+      </w:r>
+      <w:r>
+        <w:t>square</w:t>
+      </w:r>
+      <w:r>
+        <w:rPr>
+          <w:rFonts w:hint="cs"/>
+          <w:rtl/>
+        </w:rPr>
+        <w:t xml:space="preserve"> תדרוש שרוחב וגובה יהיו זהים, ולכן המפרט של </w:t>
+      </w:r>
+      <w:r>
+        <w:t>setSize</w:t>
+      </w:r>
+      <w:r>
+        <w:rPr>
+          <w:rFonts w:hint="cs"/>
+          <w:rtl/>
+        </w:rPr>
+        <w:t xml:space="preserve"> של </w:t>
+      </w:r>
+      <w:r>
+        <w:t>square</w:t>
+      </w:r>
+      <w:r>
+        <w:rPr>
+          <w:rFonts w:hint="cs"/>
+          <w:rtl/>
+        </w:rPr>
+        <w:t xml:space="preserve"> חלש יותר.</w:t>
+      </w:r>
+      <w:r>
+        <w:rPr>
+          <w:rFonts w:hint="cs"/>
+          <w:rtl/>
+        </w:rPr>
+        <w:t xml:space="preserve"> באופן כללי, מצופה מטיפוס מלבן שיהיה לו תכונות של גובה ורוחב שיכולים להיות שונים ובלתי תלויים. ריבוע מפר את הציפיה הזאת וע"י כך "מפתיע" את המשתמש. לכן </w:t>
+      </w:r>
+      <w:r>
+        <w:t>square</w:t>
+      </w:r>
+      <w:r>
+        <w:rPr>
+          <w:rFonts w:hint="cs"/>
+          <w:rtl/>
+        </w:rPr>
+        <w:t xml:space="preserve"> הוא אינו </w:t>
+      </w:r>
+      <w:r>
+        <w:t>true subtype</w:t>
+      </w:r>
+      <w:r>
+        <w:rPr>
+          <w:rFonts w:hint="cs"/>
+          <w:rtl/>
+        </w:rPr>
+        <w:t xml:space="preserve"> של </w:t>
+      </w:r>
+      <w:r>
+        <w:t>rectangle</w:t>
+      </w:r>
+      <w:r>
+        <w:rPr>
+          <w:rFonts w:hint="cs"/>
+          <w:rtl/>
+        </w:rPr>
+        <w:t>, ועקרון ההחלפה של ליסקוב מופר.</w:t>
+      </w:r>
+    </w:p>
+    <w:p>
+      <w:pPr>
+        <w:pStyle w:val="ListParagraph"/>
+        <w:numPr>
+          <w:ilvl w:val="0"/>
+          <w:numId w:val="2"/>
+        </w:numPr>
+        <w:bidi/>
+      </w:pPr>
+      <w:r>
+        <w:t>Open/Closed Principle</w:t>
+      </w:r>
+      <w:r>
+        <w:rPr>
+          <w:rFonts w:hint="cs"/>
+          <w:rtl/>
+        </w:rPr>
+        <w:t xml:space="preserve"> אומר שהתכן צריך להיות פתוח להרחבות וסגור לשינויים. למשל בדוגמה מתרגול 11 ("</w:t>
+      </w:r>
+      <w:r>
+        <w:t>Design Patterns</w:t>
+      </w:r>
+      <w:r>
+        <w:rPr>
+          <w:rFonts w:hint="cs"/>
+          <w:rtl/>
+        </w:rPr>
+        <w:t xml:space="preserve">") עם </w:t>
+      </w:r>
+      <w:r>
+        <w:t>Document</w:t>
+      </w:r>
+      <w:r>
+        <w:rPr>
+          <w:rFonts w:hint="cs"/>
+          <w:rtl/>
+        </w:rPr>
+        <w:t xml:space="preserve"> ו-</w:t>
+      </w:r>
+      <w:r>
+        <w:t>Application</w:t>
+      </w:r>
+      <w:r>
+        <w:rPr>
+          <w:rFonts w:hint="cs"/>
+          <w:rtl/>
+        </w:rPr>
+        <w:t xml:space="preserve">, ומידה ויהיה צורך להוסיף עוד סוג של מסמך </w:t>
+      </w:r>
+      <w:r>
+        <w:t>TextDocument</w:t>
+      </w:r>
+      <w:r>
+        <w:rPr>
+          <w:rFonts w:hint="cs"/>
+          <w:rtl/>
+        </w:rPr>
+        <w:t>, ניתן להוסיף זאת בקלות מבלי לשנות את הקוד הקיים.</w:t>
+      </w:r>
+      <w:r>
+        <w:rPr>
+          <w:rtl/>
+        </w:rPr>
+        <w:br/>
+      </w:r>
+      <w:r>
+        <w:t>Creator</w:t>
+      </w:r>
+      <w:r>
+        <w:rPr>
+          <w:rFonts w:hint="cs"/>
+          <w:rtl/>
+        </w:rPr>
+        <w:t xml:space="preserve"> מגדיר מספר תנאים שלפחות אחד מהם צריך להתקיים. </w:t>
+      </w:r>
+      <w:r>
+        <w:rPr>
+          <w:rFonts w:hint="cs"/>
+          <w:rtl/>
+        </w:rPr>
+        <w:t>התנאי הרלוונטי ביותר ל-</w:t>
+      </w:r>
+      <w:r>
+        <w:t>Factory Method</w:t>
+      </w:r>
+      <w:r>
+        <w:rPr>
+          <w:rFonts w:hint="cs"/>
+          <w:rtl/>
+        </w:rPr>
+        <w:t xml:space="preserve"> הוא "</w:t>
+      </w:r>
+      <w:r>
+        <w:rPr>
+          <w:rtl/>
+        </w:rPr>
+        <w:t>למופעים של</w:t>
+      </w:r>
+      <w:r>
+        <w:t xml:space="preserve"> Y </w:t>
+      </w:r>
+      <w:r>
+        <w:rPr>
+          <w:rtl/>
+        </w:rPr>
+        <w:t>יש את המידע המשמש לאתחול מופעים של</w:t>
+      </w:r>
+      <w:r>
+        <w:rPr>
+          <w:rFonts w:hint="cs"/>
+          <w:rtl/>
+        </w:rPr>
+        <w:t xml:space="preserve"> </w:t>
+      </w:r>
+      <w:r>
+        <w:t xml:space="preserve"> X</w:t>
+      </w:r>
+      <w:r>
+        <w:rPr>
+          <w:rFonts w:hint="cs"/>
+          <w:rtl/>
+        </w:rPr>
+        <w:t>". ל-</w:t>
+      </w:r>
+      <w:r>
+        <w:t>ConcreteCreator</w:t>
+      </w:r>
+      <w:r>
+        <w:rPr>
+          <w:rFonts w:hint="cs"/>
+          <w:rtl/>
+        </w:rPr>
+        <w:t xml:space="preserve"> יש את כל המידע ע"מ ליצור מופע של </w:t>
+      </w:r>
+      <w:r>
+        <w:t>ConcreteProduct</w:t>
+      </w:r>
+      <w:r>
+        <w:rPr>
+          <w:rFonts w:hint="cs"/>
+          <w:rtl/>
+        </w:rPr>
+        <w:t>.</w:t>
+      </w:r>
+    </w:p>
+    <w:p>
+      <w:pPr>
+        <w:pStyle w:val="ListParagraph"/>
+        <w:numPr>
+          <w:ilvl w:val="0"/>
+          <w:numId w:val="2"/>
+        </w:numPr>
+        <w:bidi/>
+      </w:pPr>
+      <w:r>
+        <w:rPr>
+          <w:rFonts w:hint="cs"/>
+          <w:rtl/>
+        </w:rPr>
+        <w:t>להלן תרשים מחלקות מתרגיל בית 3:</w:t>
+      </w:r>
+    </w:p>
+    <w:p>
+      <w:pPr>
+        <w:bidi/>
+        <w:rPr>
+          <w:rtl/>
+        </w:rPr>
+      </w:pPr>
+      <w:r>
+        <w:rPr>
+          <w:noProof/>
+        </w:rPr>
+        <w:lastRenderedPageBreak/>
+        <w:drawing>
+          <wp:inline distT="0" distB="0" distL="0" distR="0" wp14:anchorId="12BD796F" wp14:editId="09E84808">
+            <wp:extent cx="5486400" cy="3763751"/>
+            <wp:effectExtent l="0" t="0" r="0" b="8255"/>
+            <wp:docPr id="6" name="Picture 6"/>
+            <wp:cNvGraphicFramePr>
+              <a:graphicFrameLocks xmlns:a="http://schemas.openxmlformats.org/drawingml/2006/main" noChangeAspect="1"/>
+            </wp:cNvGraphicFramePr>
+            <a:graphic xmlns:a="http://schemas.openxmlformats.org/drawingml/2006/main">
+              <a:graphicData uri="http://schemas.openxmlformats.org/drawingml/2006/picture">
+                <pic:pic xmlns:pic="http://schemas.openxmlformats.org/drawingml/2006/picture">
+                  <pic:nvPicPr>
+                    <pic:cNvPr id="1" name=""/>
+                    <pic:cNvPicPr/>
+                  </pic:nvPicPr>
+                  <pic:blipFill>
+                    <a:blip r:embed="rId7"/>
+                    <a:stretch>
+                      <a:fillRect/>
+                    </a:stretch>
+                  </pic:blipFill>
+                  <pic:spPr>
+                    <a:xfrm>
+                      <a:off x="0" y="0"/>
+                      <a:ext cx="5486400" cy="3763751"/>
+                    </a:xfrm>
+                    <a:prstGeom prst="rect">
+                      <a:avLst/>
+                    </a:prstGeom>
+                  </pic:spPr>
+                </pic:pic>
+              </a:graphicData>
+            </a:graphic>
+          </wp:inline>
+        </w:drawing>
+      </w:r>
+    </w:p>
+    <w:p>
+      <w:pPr>
+        <w:bidi/>
+        <w:rPr>
+          <w:rtl/>
+        </w:rPr>
+      </w:pPr>
+      <w:r>
+        <w:rPr>
+          <w:rFonts w:hint="cs"/>
+          <w:rtl/>
+        </w:rPr>
+        <w:t>עקרון ה-</w:t>
+      </w:r>
+      <w:r>
+        <w:t>Information Expert</w:t>
+      </w:r>
+      <w:r>
+        <w:rPr>
+          <w:rFonts w:hint="cs"/>
+          <w:rtl/>
+        </w:rPr>
+        <w:t xml:space="preserve"> אומר ש</w:t>
+      </w:r>
+      <w:r>
+        <w:rPr>
+          <w:rtl/>
+        </w:rPr>
+        <w:t>יש לחלק אחריות מסוימת למחלקה שיש לה את המידע הנחוץ כדי למלא את האחריות</w:t>
+      </w:r>
+      <w:r>
+        <w:rPr>
+          <w:rFonts w:hint="cs"/>
+          <w:rtl/>
+        </w:rPr>
+        <w:t xml:space="preserve">. במקרה שלנו, </w:t>
+      </w:r>
+      <w:r>
+        <w:t>OrdersDB</w:t>
+      </w:r>
+      <w:r>
+        <w:rPr>
+          <w:rFonts w:hint="cs"/>
+          <w:rtl/>
+        </w:rPr>
+        <w:t xml:space="preserve"> מוסיף/מסיר </w:t>
+      </w:r>
+      <w:r>
+        <w:t>Order</w:t>
+      </w:r>
+      <w:r>
+        <w:rPr>
+          <w:rFonts w:hint="cs"/>
+          <w:rtl/>
+        </w:rPr>
+        <w:t xml:space="preserve"> מכיוון שהמחלקה מכילה את רשימת ההזמנות. לכן היא המחלקה שמכילה את המידע הנחוץ.</w:t>
+      </w:r>
+    </w:p>
+    <w:p>
+      <w:pPr>
+        <w:bidi/>
+        <w:rPr>
+          <w:rtl/>
+        </w:rPr>
+      </w:pPr>
+      <w:r>
+        <w:rPr>
+          <w:rFonts w:hint="cs"/>
+          <w:rtl/>
+        </w:rPr>
+        <w:t>עקרון ה-</w:t>
+      </w:r>
+      <w:r>
+        <w:t>Creator</w:t>
+      </w:r>
+      <w:r>
+        <w:rPr>
+          <w:rFonts w:hint="cs"/>
+          <w:rtl/>
+        </w:rPr>
+        <w:t xml:space="preserve"> </w:t>
+      </w:r>
+      <w:r>
+        <w:rPr>
+          <w:rFonts w:hint="cs"/>
+          <w:rtl/>
+        </w:rPr>
+        <w:t>מגדיר מספר תנאים שלפחות אחד מהם צריך להתקיים.</w:t>
+      </w:r>
+      <w:r>
+        <w:rPr>
+          <w:rFonts w:hint="cs"/>
+          <w:rtl/>
+        </w:rPr>
+        <w:t xml:space="preserve"> </w:t>
+      </w:r>
+      <w:r>
+        <w:rPr>
+          <w:rFonts w:hint="cs"/>
+          <w:rtl/>
+        </w:rPr>
+        <w:t>התנאי הרלוונטי ביותר ל</w:t>
+      </w:r>
+      <w:r>
+        <w:rPr>
+          <w:rFonts w:hint="cs"/>
+          <w:rtl/>
+        </w:rPr>
+        <w:t>-</w:t>
+      </w:r>
+      <w:r>
+        <w:t>CompanyDB</w:t>
+      </w:r>
+      <w:r>
+        <w:rPr>
+          <w:rFonts w:hint="cs"/>
+          <w:rtl/>
+        </w:rPr>
+        <w:t xml:space="preserve"> הוא "</w:t>
+      </w:r>
+      <w:r>
+        <w:rPr>
+          <w:rtl/>
+        </w:rPr>
+        <w:t>מופעים של</w:t>
+      </w:r>
+      <w:r>
+        <w:t xml:space="preserve"> Y </w:t>
+      </w:r>
+      <w:r>
+        <w:rPr>
+          <w:rtl/>
+        </w:rPr>
+        <w:t>מכילים או "מקבצים" באופן כלשהו מופעים של</w:t>
+      </w:r>
+      <w:r>
+        <w:rPr>
+          <w:rFonts w:hint="cs"/>
+          <w:rtl/>
+        </w:rPr>
+        <w:t xml:space="preserve"> </w:t>
+      </w:r>
+      <w:r>
+        <w:rPr>
+          <w:rFonts w:hint="cs"/>
+        </w:rPr>
+        <w:t>X</w:t>
+      </w:r>
+      <w:r>
+        <w:rPr>
+          <w:rFonts w:hint="cs"/>
+          <w:rtl/>
+        </w:rPr>
+        <w:t>".</w:t>
+      </w:r>
+      <w:r>
+        <w:rPr>
+          <w:rFonts w:hint="cs"/>
+          <w:rtl/>
+        </w:rPr>
+        <w:t xml:space="preserve"> כלומר, </w:t>
+      </w:r>
+      <w:r>
+        <w:t>ComapnyDB</w:t>
+      </w:r>
+      <w:r>
+        <w:rPr>
+          <w:rFonts w:hint="cs"/>
+          <w:rtl/>
+        </w:rPr>
+        <w:t xml:space="preserve"> מכיל רשימה של חברות, לכן הוא זה שיצור את </w:t>
+      </w:r>
+      <w:r>
+        <w:t>Company</w:t>
+      </w:r>
+      <w:r>
+        <w:rPr>
+          <w:rFonts w:hint="cs"/>
+          <w:rtl/>
+        </w:rPr>
+        <w:t>.</w:t>
+      </w:r>
+    </w:p>
+    <w:p>
+      <w:pPr>
+        <w:pStyle w:val="ListParagraph"/>
+        <w:numPr>
+          <w:ilvl w:val="0"/>
+          <w:numId w:val="2"/>
+        </w:numPr>
+        <w:bidi/>
+        <w:rPr>
+          <w:rFonts w:hint="cs"/>
+        </w:rPr>
+      </w:pPr>
+      <w:r>
+        <w:rPr>
+          <w:rFonts w:hint="cs"/>
+          <w:rtl/>
+        </w:rPr>
+        <w:t>ב</w:t>
+      </w:r>
+      <w:r>
+        <w:rPr>
+          <w:rFonts w:hint="cs"/>
+          <w:rtl/>
+        </w:rPr>
+        <w:t>שורה שניה של ה</w:t>
+      </w:r>
+      <w:r>
+        <w:rPr>
+          <w:rFonts w:hint="cs"/>
+          <w:rtl/>
+        </w:rPr>
+        <w:t>קטע הנתון יש שימוש ב-</w:t>
+      </w:r>
+      <w:r>
+        <w:t>Abstract Factory</w:t>
+      </w:r>
+      <w:r>
+        <w:rPr>
+          <w:rFonts w:hint="cs"/>
+          <w:rtl/>
+        </w:rPr>
+        <w:t xml:space="preserve">. המתודה </w:t>
+      </w:r>
+      <w:r>
+        <w:t>createLineBorder</w:t>
+      </w:r>
+      <w:r>
+        <w:rPr>
+          <w:rFonts w:hint="cs"/>
+          <w:rtl/>
+        </w:rPr>
+        <w:t xml:space="preserve"> היא ה-</w:t>
+      </w:r>
+      <w:r>
+        <w:t xml:space="preserve">factory method </w:t>
+      </w:r>
+      <w:r>
+        <w:rPr>
+          <w:rFonts w:hint="cs"/>
+          <w:rtl/>
+        </w:rPr>
+        <w:t xml:space="preserve"> שיוצר</w:t>
+      </w:r>
+      <w:r>
+        <w:rPr>
+          <w:rFonts w:hint="cs"/>
+          <w:rtl/>
+        </w:rPr>
+        <w:t>ת</w:t>
+      </w:r>
+      <w:r>
+        <w:rPr>
+          <w:rFonts w:hint="cs"/>
+          <w:rtl/>
+        </w:rPr>
+        <w:t xml:space="preserve"> אובייקט ספציפי מטיפוס </w:t>
+      </w:r>
+      <w:r>
+        <w:rPr>
+          <w:rFonts w:hint="cs"/>
+        </w:rPr>
+        <w:t>L</w:t>
+      </w:r>
+      <w:r>
+        <w:t>ineBorder</w:t>
+      </w:r>
+      <w:r>
+        <w:rPr>
+          <w:rFonts w:hint="cs"/>
+          <w:rtl/>
+        </w:rPr>
+        <w:t>, אך מוצהר כ-</w:t>
+      </w:r>
+      <w:r>
+        <w:t>Border</w:t>
+      </w:r>
+      <w:r>
+        <w:rPr>
+          <w:rFonts w:hint="cs"/>
+          <w:rtl/>
+        </w:rPr>
+        <w:t xml:space="preserve"> וניתן להשתמש בו כארגומנט ל-</w:t>
+      </w:r>
+      <w:r>
+        <w:t>setBorder</w:t>
+      </w:r>
+      <w:r>
+        <w:rPr>
+          <w:rFonts w:hint="cs"/>
+          <w:rtl/>
+        </w:rPr>
+        <w:t xml:space="preserve">. </w:t>
+      </w:r>
+      <w:r>
+        <w:rPr>
+          <w:rFonts w:hint="cs"/>
+          <w:rtl/>
+        </w:rPr>
+        <w:t>ההבדל היחיד בין מה שראינו בהרצאה הוא שה-</w:t>
+      </w:r>
+      <w:r>
+        <w:t>factory method</w:t>
+      </w:r>
+      <w:r>
+        <w:rPr>
+          <w:rFonts w:hint="cs"/>
+          <w:rtl/>
+        </w:rPr>
+        <w:t xml:space="preserve"> הוא מתודה סטטית של </w:t>
+      </w:r>
+      <w:r>
+        <w:t>BorderFactory</w:t>
+      </w:r>
+      <w:r>
+        <w:rPr>
+          <w:rFonts w:hint="cs"/>
+          <w:rtl/>
+        </w:rPr>
+        <w:t>.</w:t>
+      </w:r>
+      <w:r>
+        <w:rPr>
+          <w:rtl/>
+        </w:rPr>
+        <w:br/>
+      </w:r>
+      <w:r>
+        <w:rPr>
+          <w:rFonts w:hint="cs"/>
+          <w:rtl/>
+        </w:rPr>
+        <w:t>השורה השלישית משתמשת ב-</w:t>
+      </w:r>
+      <w:r>
+        <w:t>Strategy</w:t>
+      </w:r>
+      <w:r>
+        <w:rPr>
+          <w:rFonts w:hint="cs"/>
+          <w:rtl/>
+        </w:rPr>
+        <w:t xml:space="preserve">. המתודה </w:t>
+      </w:r>
+      <w:r>
+        <w:t>setBorder</w:t>
+      </w:r>
+      <w:r>
+        <w:rPr>
+          <w:rFonts w:hint="cs"/>
+          <w:rtl/>
+        </w:rPr>
+        <w:t xml:space="preserve"> של </w:t>
+      </w:r>
+      <w:r>
+        <w:t>JButton</w:t>
+      </w:r>
+      <w:r>
+        <w:rPr>
+          <w:rFonts w:hint="cs"/>
+          <w:rtl/>
+        </w:rPr>
+        <w:t xml:space="preserve"> יודעת לקבל אובייקטים מכול סוג ספציפי של </w:t>
+      </w:r>
+      <w:r>
+        <w:t>Border</w:t>
+      </w:r>
+      <w:r>
+        <w:rPr>
+          <w:rFonts w:hint="cs"/>
+          <w:rtl/>
+        </w:rPr>
+        <w:t xml:space="preserve"> ומשתמשת במתודות של </w:t>
+      </w:r>
+      <w:r>
+        <w:t>Broder</w:t>
+      </w:r>
+      <w:r>
+        <w:rPr>
+          <w:rFonts w:hint="cs"/>
+          <w:rtl/>
+        </w:rPr>
+        <w:t>. (בדומה ל-</w:t>
+      </w:r>
+      <w:r>
+        <w:t>SortedList</w:t>
+      </w:r>
+      <w:r>
+        <w:rPr>
+          <w:rFonts w:hint="cs"/>
+          <w:rtl/>
+        </w:rPr>
+        <w:t xml:space="preserve"> מהתרגול שיודע לקבל בתור </w:t>
+      </w:r>
+      <w:r>
+        <w:t>sorter</w:t>
+      </w:r>
+      <w:r>
+        <w:rPr>
+          <w:rFonts w:hint="cs"/>
+          <w:rtl/>
+        </w:rPr>
+        <w:t xml:space="preserve"> את כל סוגי ה-</w:t>
+      </w:r>
+      <w:r>
+        <w:t>SortAlgorithm</w:t>
+      </w:r>
+      <w:r>
+        <w:rPr>
+          <w:rFonts w:hint="cs"/>
+          <w:rtl/>
+        </w:rPr>
+        <w:t xml:space="preserve">-ים, וקורא למתודת </w:t>
+      </w:r>
+      <w:r>
+        <w:t>sort</w:t>
+      </w:r>
+      <w:r>
+        <w:rPr>
+          <w:rFonts w:hint="cs"/>
+          <w:rtl/>
+        </w:rPr>
+        <w:t xml:space="preserve"> שלו.)</w:t>
+      </w:r>
       <w:bookmarkStart w:id="0" w:name="_GoBack"/>
       <w:bookmarkEnd w:id="0"/>
+    </w:p>
+    <w:p>
+      <w:pPr>
+        <w:pStyle w:val="ListParagraph"/>
+        <w:numPr>
+          <w:ilvl w:val="0"/>
+          <w:numId w:val="2"/>
+        </w:numPr>
+        <w:bidi/>
+        <w:rPr>
+          <w:rFonts w:hint="cs"/>
+          <w:rtl/>
+        </w:rPr>
+      </w:pPr>
+      <w:r>
+        <w:rPr>
+          <w:rFonts w:hint="cs"/>
+          <w:rtl/>
+        </w:rPr>
+        <w:t xml:space="preserve">ממומשת כאן וריאציה של </w:t>
+      </w:r>
+      <w:r>
+        <w:t>Singleton</w:t>
+      </w:r>
+      <w:r>
+        <w:rPr>
+          <w:rFonts w:hint="cs"/>
+          <w:rtl/>
+        </w:rPr>
+        <w:t xml:space="preserve">. בניגוד להגדרה הקלסית של </w:t>
+      </w:r>
+      <w:r>
+        <w:t>Singleton</w:t>
+      </w:r>
+      <w:r>
+        <w:rPr>
+          <w:rFonts w:hint="cs"/>
+          <w:rtl/>
+        </w:rPr>
+        <w:t>, אם האובייקט לא קיים עדיין, אזי לא ייווצר אובייקט חדש. וכרגיל, אם האובייקט כבר קיים, יוחזר ה-</w:t>
+      </w:r>
+      <w:r>
+        <w:t>reference</w:t>
+      </w:r>
+      <w:r>
+        <w:rPr>
+          <w:rFonts w:hint="cs"/>
+          <w:rtl/>
+        </w:rPr>
+        <w:t xml:space="preserve"> אליו.</w:t>
+      </w:r>
     </w:p>
     <w:sectPr>
       <w:pgSz w:w="12240" w:h="15840"/>
@@ -780,8 +1610,8 @@
   <w:abstractNum w:abstractNumId="0" w15:restartNumberingAfterBreak="0">
     <w:nsid w:val="15551457"/>
     <w:multiLevelType w:val="hybridMultilevel"/>
-    <w:tmpl w:val="61928172"/>
-    <w:lvl w:ilvl="0" w:tplc="04ACA3E6">
+    <w:tmpl w:val="73AAD070"/>
+    <w:lvl w:ilvl="0" w:tplc="D96ED756">
       <w:start w:val="1"/>
       <w:numFmt w:val="hebrew1"/>
       <w:lvlText w:val="%1."/>
@@ -791,6 +1621,7 @@
       </w:pPr>
       <w:rPr>
         <w:rFonts w:hint="default"/>
+        <w:lang w:val="en-US"/>
       </w:rPr>
     </w:lvl>
     <w:lvl w:ilvl="1" w:tplc="08090019" w:tentative="1">

</xml_diff>

<commit_message>
Add question 3 explanations.
</commit_message>
<xml_diff>
--- a/src/homework4/Solution_hw4.docx
+++ b/src/homework4/Solution_hw4.docx
@@ -371,7 +371,7 @@
                     </pic:cNvPicPr>
                   </pic:nvPicPr>
                   <pic:blipFill>
-                    <a:blip r:embed="rId5" cstate="print">
+                    <a:blip r:embed="rId7" cstate="print">
                       <a:extLst>
                         <a:ext uri="{28A0092B-C50C-407E-A947-70E740481C1C}">
                           <a14:useLocalDpi xmlns:a14="http://schemas.microsoft.com/office/drawing/2010/main" val="0"/>
@@ -723,7 +723,7 @@
                     </pic:cNvPicPr>
                   </pic:nvPicPr>
                   <pic:blipFill>
-                    <a:blip r:embed="rId6" cstate="print">
+                    <a:blip r:embed="rId8" cstate="print">
                       <a:extLst>
                         <a:ext uri="{28A0092B-C50C-407E-A947-70E740481C1C}">
                           <a14:useLocalDpi xmlns:a14="http://schemas.microsoft.com/office/drawing/2010/main" val="0"/>
@@ -1127,7 +1127,7 @@
                     <pic:cNvPicPr/>
                   </pic:nvPicPr>
                   <pic:blipFill>
-                    <a:blip r:embed="rId7"/>
+                    <a:blip r:embed="rId9"/>
                     <a:stretch>
                       <a:fillRect/>
                     </a:stretch>
@@ -1685,10 +1685,552 @@
           <w:rtl/>
         </w:rPr>
       </w:pPr>
-      <w:bookmarkStart w:id="0" w:name="_GoBack"/>
-      <w:bookmarkEnd w:id="0"/>
+      <w:r>
+        <w:rPr>
+          <w:rFonts w:hint="cs"/>
+          <w:rtl/>
+        </w:rPr>
+        <w:t xml:space="preserve">רצ"ב חבילת </w:t>
+      </w:r>
+      <w:r>
+        <w:t>homework4</w:t>
+      </w:r>
+      <w:r>
+        <w:rPr>
+          <w:rFonts w:hint="cs"/>
+          <w:rtl/>
+        </w:rPr>
+        <w:t xml:space="preserve"> עם תיעוד כולל </w:t>
+      </w:r>
+      <w:proofErr w:type="spellStart"/>
+      <w:r>
+        <w:t>JavaDoc</w:t>
+      </w:r>
+      <w:proofErr w:type="spellEnd"/>
+      <w:r>
+        <w:rPr>
+          <w:rFonts w:hint="cs"/>
+          <w:rtl/>
+        </w:rPr>
+        <w:t>.</w:t>
+      </w:r>
+    </w:p>
+    <w:p>
+      <w:pPr>
+        <w:bidi/>
+        <w:rPr>
+          <w:rtl/>
+        </w:rPr>
+      </w:pPr>
+      <w:r>
+        <w:rPr>
+          <w:rFonts w:hint="cs"/>
+          <w:rtl/>
+        </w:rPr>
+        <w:t>להלן דיאגרמת המחלקות שמימשנו על מנת לפתור את התרגיל:</w:t>
+      </w:r>
+    </w:p>
+    <w:p>
+      <w:pPr>
+        <w:bidi/>
+        <w:rPr>
+          <w:rtl/>
+        </w:rPr>
+      </w:pPr>
+      <w:r>
+        <w:rPr>
+          <w:rFonts w:cs="Arial" w:hint="cs"/>
+          <w:noProof/>
+          <w:rtl/>
+        </w:rPr>
+        <w:drawing>
+          <wp:inline distT="0" distB="0" distL="0" distR="0">
+            <wp:extent cx="5486400" cy="2922490"/>
+            <wp:effectExtent l="0" t="0" r="0" b="0"/>
+            <wp:docPr id="5" name="Picture 5"/>
+            <wp:cNvGraphicFramePr>
+              <a:graphicFrameLocks xmlns:a="http://schemas.openxmlformats.org/drawingml/2006/main" noChangeAspect="1"/>
+            </wp:cNvGraphicFramePr>
+            <a:graphic xmlns:a="http://schemas.openxmlformats.org/drawingml/2006/main">
+              <a:graphicData uri="http://schemas.openxmlformats.org/drawingml/2006/picture">
+                <pic:pic xmlns:pic="http://schemas.openxmlformats.org/drawingml/2006/picture">
+                  <pic:nvPicPr>
+                    <pic:cNvPr id="0" name="Picture 5"/>
+                    <pic:cNvPicPr>
+                      <a:picLocks noChangeAspect="1" noChangeArrowheads="1"/>
+                    </pic:cNvPicPr>
+                  </pic:nvPicPr>
+                  <pic:blipFill>
+                    <a:blip r:embed="rId10">
+                      <a:extLst>
+                        <a:ext uri="{28A0092B-C50C-407E-A947-70E740481C1C}">
+                          <a14:useLocalDpi xmlns:a14="http://schemas.microsoft.com/office/drawing/2010/main" val="0"/>
+                        </a:ext>
+                      </a:extLst>
+                    </a:blip>
+                    <a:srcRect/>
+                    <a:stretch>
+                      <a:fillRect/>
+                    </a:stretch>
+                  </pic:blipFill>
+                  <pic:spPr bwMode="auto">
+                    <a:xfrm>
+                      <a:off x="0" y="0"/>
+                      <a:ext cx="5486400" cy="2922490"/>
+                    </a:xfrm>
+                    <a:prstGeom prst="rect">
+                      <a:avLst/>
+                    </a:prstGeom>
+                    <a:noFill/>
+                    <a:ln>
+                      <a:noFill/>
+                    </a:ln>
+                  </pic:spPr>
+                </pic:pic>
+              </a:graphicData>
+            </a:graphic>
+          </wp:inline>
+        </w:drawing>
+      </w:r>
+    </w:p>
+    <w:p>
+      <w:pPr>
+        <w:bidi/>
+        <w:rPr>
+          <w:rtl/>
+        </w:rPr>
+      </w:pPr>
+      <w:r>
+        <w:rPr>
+          <w:rFonts w:hint="cs"/>
+          <w:rtl/>
+        </w:rPr>
+        <w:t>כפי שניתן לראות, השתמשנו בכל שלושת ה-</w:t>
+      </w:r>
+      <w:r>
+        <w:t>design patterns</w:t>
+      </w:r>
+      <w:r>
+        <w:rPr>
+          <w:rFonts w:hint="cs"/>
+          <w:rtl/>
+        </w:rPr>
+        <w:t xml:space="preserve"> שהתבקשנו להשתמש בהן בתרגיל. להלן פירוט:</w:t>
+      </w:r>
+    </w:p>
+    <w:p>
+      <w:pPr>
+        <w:pStyle w:val="ListParagraph"/>
+        <w:numPr>
+          <w:ilvl w:val="0"/>
+          <w:numId w:val="3"/>
+        </w:numPr>
+        <w:bidi/>
+        <w:rPr>
+          <w:rFonts w:hint="cs"/>
+        </w:rPr>
+      </w:pPr>
+      <w:r>
+        <w:rPr>
+          <w:b/>
+          <w:bCs/>
+        </w:rPr>
+        <w:t>Singleton</w:t>
+      </w:r>
+      <w:r>
+        <w:rPr>
+          <w:rFonts w:hint="cs"/>
+          <w:rtl/>
+        </w:rPr>
+        <w:t>. מדרישת התרגיל, מחולל הצבעים הוא אובייקט יחיד מסוגו במערכת. על מנת לאכוף את הדרישה הזאת, תיכנו את מחלקת ה-</w:t>
+      </w:r>
+      <w:proofErr w:type="spellStart"/>
+      <w:r>
+        <w:t>ColorGenerator</w:t>
+      </w:r>
+      <w:proofErr w:type="spellEnd"/>
+      <w:r>
+        <w:rPr>
+          <w:rFonts w:hint="cs"/>
+          <w:rtl/>
+        </w:rPr>
+        <w:t xml:space="preserve"> בצורת </w:t>
+      </w:r>
+      <w:r>
+        <w:t>Singleton</w:t>
+      </w:r>
+      <w:r>
+        <w:rPr>
+          <w:rFonts w:hint="cs"/>
+          <w:rtl/>
+        </w:rPr>
+        <w:t>.</w:t>
+      </w:r>
+    </w:p>
+    <w:p>
+      <w:pPr>
+        <w:pStyle w:val="ListParagraph"/>
+        <w:numPr>
+          <w:ilvl w:val="0"/>
+          <w:numId w:val="3"/>
+        </w:numPr>
+        <w:bidi/>
+      </w:pPr>
+      <w:r>
+        <w:rPr>
+          <w:b/>
+          <w:bCs/>
+        </w:rPr>
+        <w:t>Observer</w:t>
+      </w:r>
+      <w:r>
+        <w:rPr>
+          <w:rFonts w:hint="cs"/>
+          <w:rtl/>
+        </w:rPr>
+        <w:t xml:space="preserve">. </w:t>
+      </w:r>
+      <w:r>
+        <w:rPr>
+          <w:rFonts w:hint="cs"/>
+          <w:rtl/>
+        </w:rPr>
+        <w:t>(</w:t>
+      </w:r>
+      <w:proofErr w:type="spellStart"/>
+      <w:r>
+        <w:t>ColorGenerator</w:t>
+      </w:r>
+      <w:proofErr w:type="spellEnd"/>
+      <w:r>
+        <w:rPr>
+          <w:rFonts w:hint="cs"/>
+          <w:rtl/>
+        </w:rPr>
+        <w:t xml:space="preserve"> הוא ה-</w:t>
+      </w:r>
+      <w:r>
+        <w:t>Subject</w:t>
+      </w:r>
+      <w:r>
+        <w:rPr>
+          <w:rFonts w:hint="cs"/>
+          <w:rtl/>
+        </w:rPr>
+        <w:t xml:space="preserve"> ובקרה זה גם ה-</w:t>
+      </w:r>
+      <w:proofErr w:type="spellStart"/>
+      <w:r>
+        <w:t>ConcreteSubject</w:t>
+      </w:r>
+      <w:proofErr w:type="spellEnd"/>
+      <w:r>
+        <w:rPr>
+          <w:rFonts w:hint="cs"/>
+          <w:rtl/>
+        </w:rPr>
+        <w:t xml:space="preserve"> היחיד, ו-</w:t>
+      </w:r>
+      <w:r>
+        <w:t>Panel</w:t>
+      </w:r>
+      <w:r>
+        <w:rPr>
+          <w:rFonts w:hint="cs"/>
+          <w:rtl/>
+        </w:rPr>
+        <w:t xml:space="preserve"> ו-</w:t>
+      </w:r>
+      <w:proofErr w:type="spellStart"/>
+      <w:r>
+        <w:t>SquarePanel</w:t>
+      </w:r>
+      <w:proofErr w:type="spellEnd"/>
+      <w:r>
+        <w:rPr>
+          <w:rFonts w:hint="cs"/>
+          <w:rtl/>
+        </w:rPr>
+        <w:t xml:space="preserve"> הם </w:t>
+      </w:r>
+      <w:proofErr w:type="spellStart"/>
+      <w:r>
+        <w:t>Obeserver</w:t>
+      </w:r>
+      <w:proofErr w:type="spellEnd"/>
+      <w:r>
+        <w:rPr>
+          <w:rFonts w:hint="cs"/>
+          <w:rtl/>
+        </w:rPr>
+        <w:t xml:space="preserve"> ו-</w:t>
+      </w:r>
+      <w:proofErr w:type="spellStart"/>
+      <w:r>
+        <w:t>ConcreteObserver</w:t>
+      </w:r>
+      <w:proofErr w:type="spellEnd"/>
+      <w:r>
+        <w:rPr>
+          <w:rFonts w:hint="cs"/>
+          <w:rtl/>
+        </w:rPr>
+        <w:t xml:space="preserve"> בהתאמה.) </w:t>
+      </w:r>
+      <w:r>
+        <w:rPr>
+          <w:rFonts w:hint="cs"/>
+          <w:rtl/>
+        </w:rPr>
+        <w:t>מהתיאור של התרגיל הלוחות מאזינים להחלפת הצבע של מחולל הצבעים. בתרגיל הספציפי הזה מתואר רק סוג אחד של לוחות ורק סוג אחד של מחולל הצבעים, אבל לו היה תרגיל המשך והיה נדרש להוסיף עוד סוג של לוח, עם התנהגות אחרת (למשל לוח שנצבע בצבע הפוך מהצבע שחולל ע"י מחולל הצבעים), ולוח המודעות היה מורכב מסוגים שונים של לוחות, היה אפשר להוסיף בקלות עוד סוגים</w:t>
+      </w:r>
+      <w:r>
+        <w:rPr>
+          <w:rFonts w:hint="cs"/>
+          <w:rtl/>
+        </w:rPr>
+        <w:t xml:space="preserve"> ע"י מחלקות נוספות שמממשות את הממשק </w:t>
+      </w:r>
+      <w:r>
+        <w:t>Panel</w:t>
+      </w:r>
+      <w:r>
+        <w:rPr>
+          <w:rFonts w:hint="cs"/>
+          <w:rtl/>
+        </w:rPr>
+        <w:t>, ללא שינוים בסוג הלוח הקיים</w:t>
+      </w:r>
+      <w:r>
+        <w:rPr>
+          <w:rFonts w:hint="cs"/>
+          <w:rtl/>
+        </w:rPr>
+        <w:t>.</w:t>
+      </w:r>
+    </w:p>
+    <w:p>
+      <w:pPr>
+        <w:pStyle w:val="ListParagraph"/>
+        <w:numPr>
+          <w:ilvl w:val="0"/>
+          <w:numId w:val="3"/>
+        </w:numPr>
+        <w:bidi/>
+        <w:rPr>
+          <w:rFonts w:hint="cs"/>
+          <w:rtl/>
+        </w:rPr>
+      </w:pPr>
+      <w:r>
+        <w:rPr>
+          <w:b/>
+          <w:bCs/>
+        </w:rPr>
+        <w:t>Strategy</w:t>
+      </w:r>
+      <w:r>
+        <w:rPr>
+          <w:rFonts w:hint="cs"/>
+          <w:rtl/>
+        </w:rPr>
+        <w:t>. (</w:t>
+      </w:r>
+      <w:proofErr w:type="spellStart"/>
+      <w:r>
+        <w:t>ColorGenerator</w:t>
+      </w:r>
+      <w:proofErr w:type="spellEnd"/>
+      <w:r>
+        <w:rPr>
+          <w:rFonts w:hint="cs"/>
+          <w:rtl/>
+        </w:rPr>
+        <w:t xml:space="preserve"> הוא ה-</w:t>
+      </w:r>
+      <w:r>
+        <w:t>Context</w:t>
+      </w:r>
+      <w:r>
+        <w:rPr>
+          <w:rFonts w:hint="cs"/>
+          <w:rtl/>
+        </w:rPr>
+        <w:t xml:space="preserve">, </w:t>
+      </w:r>
+      <w:r>
+        <w:t>Scheduler</w:t>
+      </w:r>
+      <w:r>
+        <w:rPr>
+          <w:rFonts w:hint="cs"/>
+          <w:rtl/>
+        </w:rPr>
+        <w:t xml:space="preserve"> הוא ה-</w:t>
+      </w:r>
+      <w:r>
+        <w:t>Strategy</w:t>
+      </w:r>
+      <w:r>
+        <w:rPr>
+          <w:rFonts w:hint="cs"/>
+          <w:rtl/>
+        </w:rPr>
+        <w:t xml:space="preserve"> ו-</w:t>
+      </w:r>
+      <w:proofErr w:type="spellStart"/>
+      <w:r>
+        <w:t>OneByOne</w:t>
+      </w:r>
+      <w:proofErr w:type="spellEnd"/>
+      <w:r>
+        <w:rPr>
+          <w:rFonts w:hint="cs"/>
+          <w:rtl/>
+        </w:rPr>
+        <w:t xml:space="preserve">, </w:t>
+      </w:r>
+      <w:proofErr w:type="spellStart"/>
+      <w:r>
+        <w:t>ByColumns</w:t>
+      </w:r>
+      <w:proofErr w:type="spellEnd"/>
+      <w:r>
+        <w:rPr>
+          <w:rFonts w:hint="cs"/>
+          <w:rtl/>
+        </w:rPr>
+        <w:t xml:space="preserve">, </w:t>
+      </w:r>
+      <w:proofErr w:type="spellStart"/>
+      <w:r>
+        <w:t>OddEven</w:t>
+      </w:r>
+      <w:proofErr w:type="spellEnd"/>
+      <w:r>
+        <w:rPr>
+          <w:rFonts w:hint="cs"/>
+          <w:rtl/>
+        </w:rPr>
+        <w:t xml:space="preserve"> ו-</w:t>
+      </w:r>
+      <w:r>
+        <w:t>Random</w:t>
+      </w:r>
+      <w:r>
+        <w:rPr>
+          <w:rFonts w:hint="cs"/>
+          <w:rtl/>
+        </w:rPr>
+        <w:t xml:space="preserve"> הם </w:t>
+      </w:r>
+      <w:proofErr w:type="spellStart"/>
+      <w:r>
+        <w:t>ConcreteStrategies</w:t>
+      </w:r>
+      <w:proofErr w:type="spellEnd"/>
+      <w:r>
+        <w:rPr>
+          <w:rFonts w:hint="cs"/>
+          <w:rtl/>
+        </w:rPr>
+        <w:t>.) מחולל הצבעים בעת החלפת הצבע מבחינתו עובר על כל הלוחות</w:t>
+      </w:r>
+      <w:r>
+        <w:rPr>
+          <w:rFonts w:hint="cs"/>
+          <w:rtl/>
+        </w:rPr>
+        <w:t xml:space="preserve"> בסדר כלשהו על שלא נותרות לוחות. מאחר וסדר החלפת הלוחות משתנה בזמן ריצה (בעזרת בחירה מתפריט </w:t>
+      </w:r>
+      <w:r>
+        <w:t>Schedule</w:t>
+      </w:r>
+      <w:r>
+        <w:rPr>
+          <w:rFonts w:hint="cs"/>
+          <w:rtl/>
+        </w:rPr>
+        <w:t xml:space="preserve">), לא היינו רוצים להכניס </w:t>
+      </w:r>
+      <w:r>
+        <w:t>switch case</w:t>
+      </w:r>
+      <w:r>
+        <w:rPr>
+          <w:rFonts w:hint="cs"/>
+          <w:rtl/>
+        </w:rPr>
+        <w:t xml:space="preserve"> לתוך </w:t>
+      </w:r>
+      <w:proofErr w:type="spellStart"/>
+      <w:r>
+        <w:t>ColorGenerator</w:t>
+      </w:r>
+      <w:proofErr w:type="spellEnd"/>
+      <w:r>
+        <w:rPr>
+          <w:rFonts w:hint="cs"/>
+          <w:rtl/>
+        </w:rPr>
+        <w:t xml:space="preserve"> (פוגע בעקרון </w:t>
+      </w:r>
+      <w:r>
+        <w:t>Open/Close</w:t>
+      </w:r>
+      <w:r>
+        <w:rPr>
+          <w:rFonts w:hint="cs"/>
+          <w:rtl/>
+        </w:rPr>
+        <w:t>), אלא היינו רוצים של-</w:t>
+      </w:r>
+      <w:proofErr w:type="spellStart"/>
+      <w:r>
+        <w:t>ColorGenerator</w:t>
+      </w:r>
+      <w:proofErr w:type="spellEnd"/>
+      <w:r>
+        <w:rPr>
+          <w:rFonts w:hint="cs"/>
+          <w:rtl/>
+        </w:rPr>
+        <w:t xml:space="preserve"> יהיה איזשהו אובייקט ש"מכיר" את הסדר הנכון ואפשר "לשאול" אותו מה האינדקס הבא והאם עוד נשארו אינדקסים לגשת אליהם. כמו כן, היינו רוצים שהיה ניתן להחליף את </w:t>
+      </w:r>
+      <w:proofErr w:type="spellStart"/>
+      <w:r>
+        <w:rPr>
+          <w:rFonts w:hint="cs"/>
+          <w:rtl/>
+        </w:rPr>
+        <w:t>האוסייקט</w:t>
+      </w:r>
+      <w:proofErr w:type="spellEnd"/>
+      <w:r>
+        <w:rPr>
+          <w:rFonts w:hint="cs"/>
+          <w:rtl/>
+        </w:rPr>
+        <w:t xml:space="preserve"> הזה בזמן ריצה באובייקט אחר שמחזיר את האינדקסים בסדר אחר. זה בדיוק מתאים לתבנית </w:t>
+      </w:r>
+      <w:r>
+        <w:t>Strategy</w:t>
+      </w:r>
+      <w:r>
+        <w:rPr>
+          <w:rFonts w:hint="cs"/>
+          <w:rtl/>
+        </w:rPr>
+        <w:t>.</w:t>
+      </w:r>
     </w:p>
     <w:sectPr>
+      <w:headerReference w:type="even" r:id="rId11"/>
+      <w:headerReference w:type="default" r:id="rId12"/>
+      <w:footerReference w:type="even" r:id="rId13"/>
+      <w:footerReference w:type="default" r:id="rId14"/>
+      <w:headerReference w:type="first" r:id="rId15"/>
+      <w:footerReference w:type="first" r:id="rId16"/>
       <w:pgSz w:w="12240" w:h="15840"/>
       <w:pgMar w:top="1440" w:right="1800" w:bottom="1440" w:left="1800" w:header="720" w:footer="720" w:gutter="0"/>
       <w:cols w:space="720"/>
@@ -1696,6 +2238,208 @@
     </w:sectPr>
   </w:body>
 </w:document>
+</file>
+
+<file path=word/endnotes.xml><?xml version="1.0" encoding="utf-8"?>
+<w:endnotes xmlns:wpc="http://schemas.microsoft.com/office/word/2010/wordprocessingCanvas" xmlns:cx="http://schemas.microsoft.com/office/drawing/2014/chartex" xmlns:cx1="http://schemas.microsoft.com/office/drawing/2015/9/8/chartex" xmlns:cx2="http://schemas.microsoft.com/office/drawing/2015/10/21/chartex" xmlns:cx3="http://schemas.microsoft.com/office/drawing/2016/5/9/chartex" xmlns:cx4="http://schemas.microsoft.com/office/drawing/2016/5/10/chartex" xmlns:cx5="http://schemas.microsoft.com/office/drawing/2016/5/11/chartex" xmlns:cx6="http://schemas.microsoft.com/office/drawing/2016/5/12/chartex" xmlns:cx7="http://schemas.microsoft.com/office/drawing/2016/5/13/chartex" xmlns:cx8="http://schemas.microsoft.com/office/drawing/2016/5/14/chartex" xmlns:mc="http://schemas.openxmlformats.org/markup-compatibility/2006" xmlns:aink="http://schemas.microsoft.com/office/drawing/2016/ink" xmlns:am3d="http://schemas.microsoft.com/office/drawing/2017/model3d" xmlns:o="urn:schemas-microsoft-com:office:office" xmlns:r="http://schemas.openxmlformats.org/officeDocument/2006/relationships" xmlns:m="http://schemas.openxmlformats.org/officeDocument/2006/math" xmlns:v="urn:schemas-microsoft-com:vml" xmlns:wp14="http://schemas.microsoft.com/office/word/2010/wordprocessingDrawing" xmlns:wp="http://schemas.openxmlformats.org/drawingml/2006/wordprocessingDrawing" xmlns:w10="urn:schemas-microsoft-com:office:word" xmlns:w="http://schemas.openxmlformats.org/wordprocessingml/2006/main" xmlns:w14="http://schemas.microsoft.com/office/word/2010/wordml" xmlns:w15="http://schemas.microsoft.com/office/word/2012/wordml" xmlns:w16se="http://schemas.microsoft.com/office/word/2015/wordml/symex" xmlns:wpg="http://schemas.microsoft.com/office/word/2010/wordprocessingGroup" xmlns:wpi="http://schemas.microsoft.com/office/word/2010/wordprocessingInk" xmlns:wne="http://schemas.microsoft.com/office/word/2006/wordml" xmlns:wps="http://schemas.microsoft.com/office/word/2010/wordprocessingShape" mc:Ignorable="w14 w15 w16se wp14">
+  <w:endnote w:type="separator" w:id="-1">
+    <w:p>
+      <w:pPr>
+        <w:spacing w:after="0" w:line="240" w:lineRule="auto"/>
+      </w:pPr>
+      <w:r>
+        <w:separator/>
+      </w:r>
+    </w:p>
+  </w:endnote>
+  <w:endnote w:type="continuationSeparator" w:id="0">
+    <w:p>
+      <w:pPr>
+        <w:spacing w:after="0" w:line="240" w:lineRule="auto"/>
+      </w:pPr>
+      <w:r>
+        <w:continuationSeparator/>
+      </w:r>
+    </w:p>
+  </w:endnote>
+</w:endnotes>
+</file>
+
+<file path=word/footer1.xml><?xml version="1.0" encoding="utf-8"?>
+<w:ftr xmlns:wpc="http://schemas.microsoft.com/office/word/2010/wordprocessingCanvas" xmlns:cx="http://schemas.microsoft.com/office/drawing/2014/chartex" xmlns:cx1="http://schemas.microsoft.com/office/drawing/2015/9/8/chartex" xmlns:cx2="http://schemas.microsoft.com/office/drawing/2015/10/21/chartex" xmlns:cx3="http://schemas.microsoft.com/office/drawing/2016/5/9/chartex" xmlns:cx4="http://schemas.microsoft.com/office/drawing/2016/5/10/chartex" xmlns:cx5="http://schemas.microsoft.com/office/drawing/2016/5/11/chartex" xmlns:cx6="http://schemas.microsoft.com/office/drawing/2016/5/12/chartex" xmlns:cx7="http://schemas.microsoft.com/office/drawing/2016/5/13/chartex" xmlns:cx8="http://schemas.microsoft.com/office/drawing/2016/5/14/chartex" xmlns:mc="http://schemas.openxmlformats.org/markup-compatibility/2006" xmlns:aink="http://schemas.microsoft.com/office/drawing/2016/ink" xmlns:am3d="http://schemas.microsoft.com/office/drawing/2017/model3d" xmlns:o="urn:schemas-microsoft-com:office:office" xmlns:r="http://schemas.openxmlformats.org/officeDocument/2006/relationships" xmlns:m="http://schemas.openxmlformats.org/officeDocument/2006/math" xmlns:v="urn:schemas-microsoft-com:vml" xmlns:wp14="http://schemas.microsoft.com/office/word/2010/wordprocessingDrawing" xmlns:wp="http://schemas.openxmlformats.org/drawingml/2006/wordprocessingDrawing" xmlns:w10="urn:schemas-microsoft-com:office:word" xmlns:w="http://schemas.openxmlformats.org/wordprocessingml/2006/main" xmlns:w14="http://schemas.microsoft.com/office/word/2010/wordml" xmlns:w15="http://schemas.microsoft.com/office/word/2012/wordml" xmlns:w16se="http://schemas.microsoft.com/office/word/2015/wordml/symex" xmlns:wpg="http://schemas.microsoft.com/office/word/2010/wordprocessingGroup" xmlns:wpi="http://schemas.microsoft.com/office/word/2010/wordprocessingInk" xmlns:wne="http://schemas.microsoft.com/office/word/2006/wordml" xmlns:wps="http://schemas.microsoft.com/office/word/2010/wordprocessingShape" mc:Ignorable="w14 w15 w16se wp14">
+  <w:p>
+    <w:pPr>
+      <w:pStyle w:val="Footer"/>
+    </w:pPr>
+  </w:p>
+</w:ftr>
+</file>
+
+<file path=word/footer2.xml><?xml version="1.0" encoding="utf-8"?>
+<w:ftr xmlns:wpc="http://schemas.microsoft.com/office/word/2010/wordprocessingCanvas" xmlns:cx="http://schemas.microsoft.com/office/drawing/2014/chartex" xmlns:cx1="http://schemas.microsoft.com/office/drawing/2015/9/8/chartex" xmlns:cx2="http://schemas.microsoft.com/office/drawing/2015/10/21/chartex" xmlns:cx3="http://schemas.microsoft.com/office/drawing/2016/5/9/chartex" xmlns:cx4="http://schemas.microsoft.com/office/drawing/2016/5/10/chartex" xmlns:cx5="http://schemas.microsoft.com/office/drawing/2016/5/11/chartex" xmlns:cx6="http://schemas.microsoft.com/office/drawing/2016/5/12/chartex" xmlns:cx7="http://schemas.microsoft.com/office/drawing/2016/5/13/chartex" xmlns:cx8="http://schemas.microsoft.com/office/drawing/2016/5/14/chartex" xmlns:mc="http://schemas.openxmlformats.org/markup-compatibility/2006" xmlns:aink="http://schemas.microsoft.com/office/drawing/2016/ink" xmlns:am3d="http://schemas.microsoft.com/office/drawing/2017/model3d" xmlns:o="urn:schemas-microsoft-com:office:office" xmlns:r="http://schemas.openxmlformats.org/officeDocument/2006/relationships" xmlns:m="http://schemas.openxmlformats.org/officeDocument/2006/math" xmlns:v="urn:schemas-microsoft-com:vml" xmlns:wp14="http://schemas.microsoft.com/office/word/2010/wordprocessingDrawing" xmlns:wp="http://schemas.openxmlformats.org/drawingml/2006/wordprocessingDrawing" xmlns:w10="urn:schemas-microsoft-com:office:word" xmlns:w="http://schemas.openxmlformats.org/wordprocessingml/2006/main" xmlns:w14="http://schemas.microsoft.com/office/word/2010/wordml" xmlns:w15="http://schemas.microsoft.com/office/word/2012/wordml" xmlns:w16se="http://schemas.microsoft.com/office/word/2015/wordml/symex" xmlns:wpg="http://schemas.microsoft.com/office/word/2010/wordprocessingGroup" xmlns:wpi="http://schemas.microsoft.com/office/word/2010/wordprocessingInk" xmlns:wne="http://schemas.microsoft.com/office/word/2006/wordml" xmlns:wps="http://schemas.microsoft.com/office/word/2010/wordprocessingShape" mc:Ignorable="w14 w15 w16se wp14">
+  <w:p>
+    <w:pPr>
+      <w:pStyle w:val="Footer"/>
+    </w:pPr>
+  </w:p>
+</w:ftr>
+</file>
+
+<file path=word/footer3.xml><?xml version="1.0" encoding="utf-8"?>
+<w:ftr xmlns:wpc="http://schemas.microsoft.com/office/word/2010/wordprocessingCanvas" xmlns:cx="http://schemas.microsoft.com/office/drawing/2014/chartex" xmlns:cx1="http://schemas.microsoft.com/office/drawing/2015/9/8/chartex" xmlns:cx2="http://schemas.microsoft.com/office/drawing/2015/10/21/chartex" xmlns:cx3="http://schemas.microsoft.com/office/drawing/2016/5/9/chartex" xmlns:cx4="http://schemas.microsoft.com/office/drawing/2016/5/10/chartex" xmlns:cx5="http://schemas.microsoft.com/office/drawing/2016/5/11/chartex" xmlns:cx6="http://schemas.microsoft.com/office/drawing/2016/5/12/chartex" xmlns:cx7="http://schemas.microsoft.com/office/drawing/2016/5/13/chartex" xmlns:cx8="http://schemas.microsoft.com/office/drawing/2016/5/14/chartex" xmlns:mc="http://schemas.openxmlformats.org/markup-compatibility/2006" xmlns:aink="http://schemas.microsoft.com/office/drawing/2016/ink" xmlns:am3d="http://schemas.microsoft.com/office/drawing/2017/model3d" xmlns:o="urn:schemas-microsoft-com:office:office" xmlns:r="http://schemas.openxmlformats.org/officeDocument/2006/relationships" xmlns:m="http://schemas.openxmlformats.org/officeDocument/2006/math" xmlns:v="urn:schemas-microsoft-com:vml" xmlns:wp14="http://schemas.microsoft.com/office/word/2010/wordprocessingDrawing" xmlns:wp="http://schemas.openxmlformats.org/drawingml/2006/wordprocessingDrawing" xmlns:w10="urn:schemas-microsoft-com:office:word" xmlns:w="http://schemas.openxmlformats.org/wordprocessingml/2006/main" xmlns:w14="http://schemas.microsoft.com/office/word/2010/wordml" xmlns:w15="http://schemas.microsoft.com/office/word/2012/wordml" xmlns:w16se="http://schemas.microsoft.com/office/word/2015/wordml/symex" xmlns:wpg="http://schemas.microsoft.com/office/word/2010/wordprocessingGroup" xmlns:wpi="http://schemas.microsoft.com/office/word/2010/wordprocessingInk" xmlns:wne="http://schemas.microsoft.com/office/word/2006/wordml" xmlns:wps="http://schemas.microsoft.com/office/word/2010/wordprocessingShape" mc:Ignorable="w14 w15 w16se wp14">
+  <w:p>
+    <w:pPr>
+      <w:pStyle w:val="Footer"/>
+    </w:pPr>
+  </w:p>
+</w:ftr>
+</file>
+
+<file path=word/footnotes.xml><?xml version="1.0" encoding="utf-8"?>
+<w:footnotes xmlns:wpc="http://schemas.microsoft.com/office/word/2010/wordprocessingCanvas" xmlns:cx="http://schemas.microsoft.com/office/drawing/2014/chartex" xmlns:cx1="http://schemas.microsoft.com/office/drawing/2015/9/8/chartex" xmlns:cx2="http://schemas.microsoft.com/office/drawing/2015/10/21/chartex" xmlns:cx3="http://schemas.microsoft.com/office/drawing/2016/5/9/chartex" xmlns:cx4="http://schemas.microsoft.com/office/drawing/2016/5/10/chartex" xmlns:cx5="http://schemas.microsoft.com/office/drawing/2016/5/11/chartex" xmlns:cx6="http://schemas.microsoft.com/office/drawing/2016/5/12/chartex" xmlns:cx7="http://schemas.microsoft.com/office/drawing/2016/5/13/chartex" xmlns:cx8="http://schemas.microsoft.com/office/drawing/2016/5/14/chartex" xmlns:mc="http://schemas.openxmlformats.org/markup-compatibility/2006" xmlns:aink="http://schemas.microsoft.com/office/drawing/2016/ink" xmlns:am3d="http://schemas.microsoft.com/office/drawing/2017/model3d" xmlns:o="urn:schemas-microsoft-com:office:office" xmlns:r="http://schemas.openxmlformats.org/officeDocument/2006/relationships" xmlns:m="http://schemas.openxmlformats.org/officeDocument/2006/math" xmlns:v="urn:schemas-microsoft-com:vml" xmlns:wp14="http://schemas.microsoft.com/office/word/2010/wordprocessingDrawing" xmlns:wp="http://schemas.openxmlformats.org/drawingml/2006/wordprocessingDrawing" xmlns:w10="urn:schemas-microsoft-com:office:word" xmlns:w="http://schemas.openxmlformats.org/wordprocessingml/2006/main" xmlns:w14="http://schemas.microsoft.com/office/word/2010/wordml" xmlns:w15="http://schemas.microsoft.com/office/word/2012/wordml" xmlns:w16se="http://schemas.microsoft.com/office/word/2015/wordml/symex" xmlns:wpg="http://schemas.microsoft.com/office/word/2010/wordprocessingGroup" xmlns:wpi="http://schemas.microsoft.com/office/word/2010/wordprocessingInk" xmlns:wne="http://schemas.microsoft.com/office/word/2006/wordml" xmlns:wps="http://schemas.microsoft.com/office/word/2010/wordprocessingShape" mc:Ignorable="w14 w15 w16se wp14">
+  <w:footnote w:type="separator" w:id="-1">
+    <w:p>
+      <w:pPr>
+        <w:spacing w:after="0" w:line="240" w:lineRule="auto"/>
+      </w:pPr>
+      <w:r>
+        <w:separator/>
+      </w:r>
+    </w:p>
+  </w:footnote>
+  <w:footnote w:type="continuationSeparator" w:id="0">
+    <w:p>
+      <w:pPr>
+        <w:spacing w:after="0" w:line="240" w:lineRule="auto"/>
+      </w:pPr>
+      <w:r>
+        <w:continuationSeparator/>
+      </w:r>
+    </w:p>
+  </w:footnote>
+</w:footnotes>
+</file>
+
+<file path=word/header1.xml><?xml version="1.0" encoding="utf-8"?>
+<w:hdr xmlns:wpc="http://schemas.microsoft.com/office/word/2010/wordprocessingCanvas" xmlns:cx="http://schemas.microsoft.com/office/drawing/2014/chartex" xmlns:cx1="http://schemas.microsoft.com/office/drawing/2015/9/8/chartex" xmlns:cx2="http://schemas.microsoft.com/office/drawing/2015/10/21/chartex" xmlns:cx3="http://schemas.microsoft.com/office/drawing/2016/5/9/chartex" xmlns:cx4="http://schemas.microsoft.com/office/drawing/2016/5/10/chartex" xmlns:cx5="http://schemas.microsoft.com/office/drawing/2016/5/11/chartex" xmlns:cx6="http://schemas.microsoft.com/office/drawing/2016/5/12/chartex" xmlns:cx7="http://schemas.microsoft.com/office/drawing/2016/5/13/chartex" xmlns:cx8="http://schemas.microsoft.com/office/drawing/2016/5/14/chartex" xmlns:mc="http://schemas.openxmlformats.org/markup-compatibility/2006" xmlns:aink="http://schemas.microsoft.com/office/drawing/2016/ink" xmlns:am3d="http://schemas.microsoft.com/office/drawing/2017/model3d" xmlns:o="urn:schemas-microsoft-com:office:office" xmlns:r="http://schemas.openxmlformats.org/officeDocument/2006/relationships" xmlns:m="http://schemas.openxmlformats.org/officeDocument/2006/math" xmlns:v="urn:schemas-microsoft-com:vml" xmlns:wp14="http://schemas.microsoft.com/office/word/2010/wordprocessingDrawing" xmlns:wp="http://schemas.openxmlformats.org/drawingml/2006/wordprocessingDrawing" xmlns:w10="urn:schemas-microsoft-com:office:word" xmlns:w="http://schemas.openxmlformats.org/wordprocessingml/2006/main" xmlns:w14="http://schemas.microsoft.com/office/word/2010/wordml" xmlns:w15="http://schemas.microsoft.com/office/word/2012/wordml" xmlns:w16se="http://schemas.microsoft.com/office/word/2015/wordml/symex" xmlns:wpg="http://schemas.microsoft.com/office/word/2010/wordprocessingGroup" xmlns:wpi="http://schemas.microsoft.com/office/word/2010/wordprocessingInk" xmlns:wne="http://schemas.microsoft.com/office/word/2006/wordml" xmlns:wps="http://schemas.microsoft.com/office/word/2010/wordprocessingShape" mc:Ignorable="w14 w15 w16se wp14">
+  <w:p>
+    <w:pPr>
+      <w:pStyle w:val="Header"/>
+    </w:pPr>
+  </w:p>
+</w:hdr>
+</file>
+
+<file path=word/header2.xml><?xml version="1.0" encoding="utf-8"?>
+<w:hdr xmlns:wpc="http://schemas.microsoft.com/office/word/2010/wordprocessingCanvas" xmlns:cx="http://schemas.microsoft.com/office/drawing/2014/chartex" xmlns:cx1="http://schemas.microsoft.com/office/drawing/2015/9/8/chartex" xmlns:cx2="http://schemas.microsoft.com/office/drawing/2015/10/21/chartex" xmlns:cx3="http://schemas.microsoft.com/office/drawing/2016/5/9/chartex" xmlns:cx4="http://schemas.microsoft.com/office/drawing/2016/5/10/chartex" xmlns:cx5="http://schemas.microsoft.com/office/drawing/2016/5/11/chartex" xmlns:cx6="http://schemas.microsoft.com/office/drawing/2016/5/12/chartex" xmlns:cx7="http://schemas.microsoft.com/office/drawing/2016/5/13/chartex" xmlns:cx8="http://schemas.microsoft.com/office/drawing/2016/5/14/chartex" xmlns:mc="http://schemas.openxmlformats.org/markup-compatibility/2006" xmlns:aink="http://schemas.microsoft.com/office/drawing/2016/ink" xmlns:am3d="http://schemas.microsoft.com/office/drawing/2017/model3d" xmlns:o="urn:schemas-microsoft-com:office:office" xmlns:r="http://schemas.openxmlformats.org/officeDocument/2006/relationships" xmlns:m="http://schemas.openxmlformats.org/officeDocument/2006/math" xmlns:v="urn:schemas-microsoft-com:vml" xmlns:wp14="http://schemas.microsoft.com/office/word/2010/wordprocessingDrawing" xmlns:wp="http://schemas.openxmlformats.org/drawingml/2006/wordprocessingDrawing" xmlns:w10="urn:schemas-microsoft-com:office:word" xmlns:w="http://schemas.openxmlformats.org/wordprocessingml/2006/main" xmlns:w14="http://schemas.microsoft.com/office/word/2010/wordml" xmlns:w15="http://schemas.microsoft.com/office/word/2012/wordml" xmlns:w16se="http://schemas.microsoft.com/office/word/2015/wordml/symex" xmlns:wpg="http://schemas.microsoft.com/office/word/2010/wordprocessingGroup" xmlns:wpi="http://schemas.microsoft.com/office/word/2010/wordprocessingInk" xmlns:wne="http://schemas.microsoft.com/office/word/2006/wordml" xmlns:wps="http://schemas.microsoft.com/office/word/2010/wordprocessingShape" mc:Ignorable="w14 w15 w16se wp14">
+  <w:p>
+    <w:pPr>
+      <w:pStyle w:val="Header"/>
+      <w:tabs>
+        <w:tab w:val="clear" w:pos="4320"/>
+        <w:tab w:val="center" w:pos="2544"/>
+      </w:tabs>
+      <w:bidi/>
+      <w:rPr>
+        <w:rtl/>
+      </w:rPr>
+    </w:pPr>
+    <w:r>
+      <w:rPr>
+        <w:rFonts w:hint="cs"/>
+        <w:rtl/>
+      </w:rPr>
+      <w:t xml:space="preserve">אורן </w:t>
+    </w:r>
+    <w:proofErr w:type="spellStart"/>
+    <w:r>
+      <w:rPr>
+        <w:rFonts w:hint="cs"/>
+        <w:rtl/>
+      </w:rPr>
+      <w:t>קאיקוב</w:t>
+    </w:r>
+    <w:proofErr w:type="spellEnd"/>
+    <w:r>
+      <w:rPr>
+        <w:rFonts w:hint="cs"/>
+        <w:rtl/>
+      </w:rPr>
+      <w:t xml:space="preserve"> </w:t>
+    </w:r>
+    <w:r>
+      <w:rPr>
+        <w:rtl/>
+      </w:rPr>
+      <w:tab/>
+    </w:r>
+    <w:r>
+      <w:rPr>
+        <w:rFonts w:hint="cs"/>
+        <w:rtl/>
+      </w:rPr>
+      <w:t>037832292</w:t>
+    </w:r>
+  </w:p>
+  <w:p>
+    <w:pPr>
+      <w:pStyle w:val="Header"/>
+      <w:tabs>
+        <w:tab w:val="clear" w:pos="4320"/>
+        <w:tab w:val="center" w:pos="2544"/>
+      </w:tabs>
+      <w:bidi/>
+      <w:rPr>
+        <w:rtl/>
+      </w:rPr>
+    </w:pPr>
+    <w:r>
+      <w:rPr>
+        <w:rFonts w:hint="cs"/>
+        <w:rtl/>
+      </w:rPr>
+      <w:t>קונסטנ</w:t>
+    </w:r>
+    <w:bookmarkStart w:id="0" w:name="_GoBack"/>
+    <w:bookmarkEnd w:id="0"/>
+    <w:r>
+      <w:rPr>
+        <w:rFonts w:hint="cs"/>
+        <w:rtl/>
+      </w:rPr>
+      <w:t xml:space="preserve">טין ויינשטיין </w:t>
+    </w:r>
+    <w:r>
+      <w:rPr>
+        <w:rtl/>
+      </w:rPr>
+      <w:tab/>
+    </w:r>
+    <w:r>
+      <w:rPr>
+        <w:rFonts w:hint="cs"/>
+        <w:rtl/>
+      </w:rPr>
+      <w:t>313881252</w:t>
+    </w:r>
+  </w:p>
+  <w:p>
+    <w:pPr>
+      <w:pStyle w:val="Header"/>
+      <w:bidi/>
+    </w:pPr>
+  </w:p>
+</w:hdr>
+</file>
+
+<file path=word/header3.xml><?xml version="1.0" encoding="utf-8"?>
+<w:hdr xmlns:wpc="http://schemas.microsoft.com/office/word/2010/wordprocessingCanvas" xmlns:cx="http://schemas.microsoft.com/office/drawing/2014/chartex" xmlns:cx1="http://schemas.microsoft.com/office/drawing/2015/9/8/chartex" xmlns:cx2="http://schemas.microsoft.com/office/drawing/2015/10/21/chartex" xmlns:cx3="http://schemas.microsoft.com/office/drawing/2016/5/9/chartex" xmlns:cx4="http://schemas.microsoft.com/office/drawing/2016/5/10/chartex" xmlns:cx5="http://schemas.microsoft.com/office/drawing/2016/5/11/chartex" xmlns:cx6="http://schemas.microsoft.com/office/drawing/2016/5/12/chartex" xmlns:cx7="http://schemas.microsoft.com/office/drawing/2016/5/13/chartex" xmlns:cx8="http://schemas.microsoft.com/office/drawing/2016/5/14/chartex" xmlns:mc="http://schemas.openxmlformats.org/markup-compatibility/2006" xmlns:aink="http://schemas.microsoft.com/office/drawing/2016/ink" xmlns:am3d="http://schemas.microsoft.com/office/drawing/2017/model3d" xmlns:o="urn:schemas-microsoft-com:office:office" xmlns:r="http://schemas.openxmlformats.org/officeDocument/2006/relationships" xmlns:m="http://schemas.openxmlformats.org/officeDocument/2006/math" xmlns:v="urn:schemas-microsoft-com:vml" xmlns:wp14="http://schemas.microsoft.com/office/word/2010/wordprocessingDrawing" xmlns:wp="http://schemas.openxmlformats.org/drawingml/2006/wordprocessingDrawing" xmlns:w10="urn:schemas-microsoft-com:office:word" xmlns:w="http://schemas.openxmlformats.org/wordprocessingml/2006/main" xmlns:w14="http://schemas.microsoft.com/office/word/2010/wordml" xmlns:w15="http://schemas.microsoft.com/office/word/2012/wordml" xmlns:w16se="http://schemas.microsoft.com/office/word/2015/wordml/symex" xmlns:wpg="http://schemas.microsoft.com/office/word/2010/wordprocessingGroup" xmlns:wpi="http://schemas.microsoft.com/office/word/2010/wordprocessingInk" xmlns:wne="http://schemas.microsoft.com/office/word/2006/wordml" xmlns:wps="http://schemas.microsoft.com/office/word/2010/wordprocessingShape" mc:Ignorable="w14 w15 w16se wp14">
+  <w:p>
+    <w:pPr>
+      <w:pStyle w:val="Header"/>
+    </w:pPr>
+  </w:p>
+</w:hdr>
 </file>
 
 <file path=word/numbering.xml><?xml version="1.0" encoding="utf-8"?>
@@ -1791,12 +2535,12 @@
     </w:lvl>
   </w:abstractNum>
   <w:abstractNum w:abstractNumId="1" w15:restartNumberingAfterBreak="0">
-    <w:nsid w:val="65C62A0F"/>
+    <w:nsid w:val="62EB20FB"/>
     <w:multiLevelType w:val="hybridMultilevel"/>
-    <w:tmpl w:val="046280BE"/>
-    <w:lvl w:ilvl="0" w:tplc="8E7811A4">
+    <w:tmpl w:val="C7547290"/>
+    <w:lvl w:ilvl="0" w:tplc="0809000F">
       <w:start w:val="1"/>
-      <w:numFmt w:val="hebrew1"/>
+      <w:numFmt w:val="decimal"/>
       <w:lvlText w:val="%1."/>
       <w:lvlJc w:val="left"/>
       <w:pPr>
@@ -1879,11 +2623,103 @@
       </w:pPr>
     </w:lvl>
   </w:abstractNum>
+  <w:abstractNum w:abstractNumId="2" w15:restartNumberingAfterBreak="0">
+    <w:nsid w:val="65C62A0F"/>
+    <w:multiLevelType w:val="hybridMultilevel"/>
+    <w:tmpl w:val="046280BE"/>
+    <w:lvl w:ilvl="0" w:tplc="8E7811A4">
+      <w:start w:val="1"/>
+      <w:numFmt w:val="hebrew1"/>
+      <w:lvlText w:val="%1."/>
+      <w:lvlJc w:val="left"/>
+      <w:pPr>
+        <w:ind w:left="720" w:hanging="360"/>
+      </w:pPr>
+      <w:rPr>
+        <w:rFonts w:hint="default"/>
+      </w:rPr>
+    </w:lvl>
+    <w:lvl w:ilvl="1" w:tplc="08090019" w:tentative="1">
+      <w:start w:val="1"/>
+      <w:numFmt w:val="lowerLetter"/>
+      <w:lvlText w:val="%2."/>
+      <w:lvlJc w:val="left"/>
+      <w:pPr>
+        <w:ind w:left="1440" w:hanging="360"/>
+      </w:pPr>
+    </w:lvl>
+    <w:lvl w:ilvl="2" w:tplc="0809001B" w:tentative="1">
+      <w:start w:val="1"/>
+      <w:numFmt w:val="lowerRoman"/>
+      <w:lvlText w:val="%3."/>
+      <w:lvlJc w:val="right"/>
+      <w:pPr>
+        <w:ind w:left="2160" w:hanging="180"/>
+      </w:pPr>
+    </w:lvl>
+    <w:lvl w:ilvl="3" w:tplc="0809000F" w:tentative="1">
+      <w:start w:val="1"/>
+      <w:numFmt w:val="decimal"/>
+      <w:lvlText w:val="%4."/>
+      <w:lvlJc w:val="left"/>
+      <w:pPr>
+        <w:ind w:left="2880" w:hanging="360"/>
+      </w:pPr>
+    </w:lvl>
+    <w:lvl w:ilvl="4" w:tplc="08090019" w:tentative="1">
+      <w:start w:val="1"/>
+      <w:numFmt w:val="lowerLetter"/>
+      <w:lvlText w:val="%5."/>
+      <w:lvlJc w:val="left"/>
+      <w:pPr>
+        <w:ind w:left="3600" w:hanging="360"/>
+      </w:pPr>
+    </w:lvl>
+    <w:lvl w:ilvl="5" w:tplc="0809001B" w:tentative="1">
+      <w:start w:val="1"/>
+      <w:numFmt w:val="lowerRoman"/>
+      <w:lvlText w:val="%6."/>
+      <w:lvlJc w:val="right"/>
+      <w:pPr>
+        <w:ind w:left="4320" w:hanging="180"/>
+      </w:pPr>
+    </w:lvl>
+    <w:lvl w:ilvl="6" w:tplc="0809000F" w:tentative="1">
+      <w:start w:val="1"/>
+      <w:numFmt w:val="decimal"/>
+      <w:lvlText w:val="%7."/>
+      <w:lvlJc w:val="left"/>
+      <w:pPr>
+        <w:ind w:left="5040" w:hanging="360"/>
+      </w:pPr>
+    </w:lvl>
+    <w:lvl w:ilvl="7" w:tplc="08090019" w:tentative="1">
+      <w:start w:val="1"/>
+      <w:numFmt w:val="lowerLetter"/>
+      <w:lvlText w:val="%8."/>
+      <w:lvlJc w:val="left"/>
+      <w:pPr>
+        <w:ind w:left="5760" w:hanging="360"/>
+      </w:pPr>
+    </w:lvl>
+    <w:lvl w:ilvl="8" w:tplc="0809001B" w:tentative="1">
+      <w:start w:val="1"/>
+      <w:numFmt w:val="lowerRoman"/>
+      <w:lvlText w:val="%9."/>
+      <w:lvlJc w:val="right"/>
+      <w:pPr>
+        <w:ind w:left="6480" w:hanging="180"/>
+      </w:pPr>
+    </w:lvl>
+  </w:abstractNum>
   <w:num w:numId="1">
-    <w:abstractNumId w:val="1"/>
+    <w:abstractNumId w:val="2"/>
   </w:num>
   <w:num w:numId="2">
     <w:abstractNumId w:val="0"/>
+  </w:num>
+  <w:num w:numId="3">
+    <w:abstractNumId w:val="1"/>
   </w:num>
 </w:numbering>
 </file>
@@ -2392,6 +3228,50 @@
       <w:contextualSpacing/>
     </w:pPr>
   </w:style>
+  <w:style w:type="paragraph" w:styleId="Header">
+    <w:name w:val="header"/>
+    <w:basedOn w:val="Normal"/>
+    <w:link w:val="HeaderChar"/>
+    <w:uiPriority w:val="99"/>
+    <w:unhideWhenUsed/>
+    <w:rsid w:val="007E5F59"/>
+    <w:pPr>
+      <w:tabs>
+        <w:tab w:val="center" w:pos="4320"/>
+        <w:tab w:val="right" w:pos="8640"/>
+      </w:tabs>
+      <w:spacing w:after="0" w:line="240" w:lineRule="auto"/>
+    </w:pPr>
+  </w:style>
+  <w:style w:type="character" w:customStyle="1" w:styleId="HeaderChar">
+    <w:name w:val="Header Char"/>
+    <w:basedOn w:val="DefaultParagraphFont"/>
+    <w:link w:val="Header"/>
+    <w:uiPriority w:val="99"/>
+    <w:rsid w:val="007E5F59"/>
+  </w:style>
+  <w:style w:type="paragraph" w:styleId="Footer">
+    <w:name w:val="footer"/>
+    <w:basedOn w:val="Normal"/>
+    <w:link w:val="FooterChar"/>
+    <w:uiPriority w:val="99"/>
+    <w:unhideWhenUsed/>
+    <w:rsid w:val="007E5F59"/>
+    <w:pPr>
+      <w:tabs>
+        <w:tab w:val="center" w:pos="4320"/>
+        <w:tab w:val="right" w:pos="8640"/>
+      </w:tabs>
+      <w:spacing w:after="0" w:line="240" w:lineRule="auto"/>
+    </w:pPr>
+  </w:style>
+  <w:style w:type="character" w:customStyle="1" w:styleId="FooterChar">
+    <w:name w:val="Footer Char"/>
+    <w:basedOn w:val="DefaultParagraphFont"/>
+    <w:link w:val="Footer"/>
+    <w:uiPriority w:val="99"/>
+    <w:rsid w:val="007E5F59"/>
+  </w:style>
 </w:styles>
 </file>
 

</xml_diff>